<commit_message>
Arreglo de gramatica y Traductor
Arreglo de la gramatica para detectar mejor algunas cosas. Tambien fueron agregados algunos metodos para traducir cosas basicas
</commit_message>
<xml_diff>
--- a/Manual Técnico.docx
+++ b/Manual Técnico.docx
@@ -352,21 +352,13 @@
         </w:rPr>
       </w:pPr>
       <w:r>
-        <w:rPr>
-          <w:rFonts w:cs="Times New Roman" w:ascii="Times New Roman" w:hAnsi="Times New Roman"/>
-          <w:sz w:val="24"/>
-          <w:szCs w:val="24"/>
-        </w:rPr>
-      </w:r>
-    </w:p>
-    <w:p>
-      <w:pPr>
-        <w:pStyle w:val="Normal"/>
-        <w:rPr>
-          <w:rFonts w:ascii="Times New Roman" w:hAnsi="Times New Roman" w:cs="Times New Roman"/>
-          <w:sz w:val="24"/>
-          <w:szCs w:val="24"/>
-        </w:rPr>
+        <w:rPr/>
+      </w:r>
+    </w:p>
+    <w:p>
+      <w:pPr>
+        <w:pStyle w:val="Normal"/>
+        <w:rPr/>
       </w:pPr>
       <w:r>
         <w:rPr>
@@ -380,11 +372,7 @@
     <w:p>
       <w:pPr>
         <w:pStyle w:val="Normal"/>
-        <w:rPr>
-          <w:rFonts w:ascii="Times New Roman" w:hAnsi="Times New Roman" w:cs="Times New Roman"/>
-          <w:sz w:val="24"/>
-          <w:szCs w:val="24"/>
-        </w:rPr>
+        <w:rPr/>
       </w:pPr>
       <w:r>
         <w:rPr>
@@ -398,11 +386,7 @@
     <w:p>
       <w:pPr>
         <w:pStyle w:val="Normal"/>
-        <w:rPr>
-          <w:rFonts w:ascii="Times New Roman" w:hAnsi="Times New Roman" w:cs="Times New Roman"/>
-          <w:sz w:val="24"/>
-          <w:szCs w:val="24"/>
-        </w:rPr>
+        <w:rPr/>
       </w:pPr>
       <w:r>
         <w:rPr>
@@ -416,11 +400,7 @@
     <w:p>
       <w:pPr>
         <w:pStyle w:val="Normal"/>
-        <w:rPr>
-          <w:rFonts w:ascii="Times New Roman" w:hAnsi="Times New Roman" w:cs="Times New Roman"/>
-          <w:sz w:val="24"/>
-          <w:szCs w:val="24"/>
-        </w:rPr>
+        <w:rPr/>
       </w:pPr>
       <w:r>
         <w:rPr>
@@ -441,21 +421,13 @@
         </w:rPr>
       </w:pPr>
       <w:r>
-        <w:rPr>
-          <w:rFonts w:cs="Times New Roman" w:ascii="Times New Roman" w:hAnsi="Times New Roman"/>
-          <w:sz w:val="24"/>
-          <w:szCs w:val="24"/>
-        </w:rPr>
-      </w:r>
-    </w:p>
-    <w:p>
-      <w:pPr>
-        <w:pStyle w:val="Normal"/>
-        <w:rPr>
-          <w:rFonts w:ascii="Times New Roman" w:hAnsi="Times New Roman" w:cs="Times New Roman"/>
-          <w:sz w:val="24"/>
-          <w:szCs w:val="24"/>
-        </w:rPr>
+        <w:rPr/>
+      </w:r>
+    </w:p>
+    <w:p>
+      <w:pPr>
+        <w:pStyle w:val="Normal"/>
+        <w:rPr/>
       </w:pPr>
       <w:r>
         <w:rPr>
@@ -469,11 +441,7 @@
     <w:p>
       <w:pPr>
         <w:pStyle w:val="Normal"/>
-        <w:rPr>
-          <w:rFonts w:ascii="Times New Roman" w:hAnsi="Times New Roman" w:cs="Times New Roman"/>
-          <w:sz w:val="24"/>
-          <w:szCs w:val="24"/>
-        </w:rPr>
+        <w:rPr/>
       </w:pPr>
       <w:r>
         <w:rPr>
@@ -487,11 +455,7 @@
     <w:p>
       <w:pPr>
         <w:pStyle w:val="Normal"/>
-        <w:rPr>
-          <w:rFonts w:ascii="Times New Roman" w:hAnsi="Times New Roman" w:cs="Times New Roman"/>
-          <w:sz w:val="24"/>
-          <w:szCs w:val="24"/>
-        </w:rPr>
+        <w:rPr/>
       </w:pPr>
       <w:r>
         <w:rPr>
@@ -513,11 +477,7 @@
     <w:p>
       <w:pPr>
         <w:pStyle w:val="Normal"/>
-        <w:rPr>
-          <w:rFonts w:ascii="Times New Roman" w:hAnsi="Times New Roman" w:cs="Times New Roman"/>
-          <w:sz w:val="24"/>
-          <w:szCs w:val="24"/>
-        </w:rPr>
+        <w:rPr/>
       </w:pPr>
       <w:r>
         <w:rPr>
@@ -539,11 +499,7 @@
     <w:p>
       <w:pPr>
         <w:pStyle w:val="Normal"/>
-        <w:rPr>
-          <w:rFonts w:ascii="Times New Roman" w:hAnsi="Times New Roman" w:cs="Times New Roman"/>
-          <w:sz w:val="24"/>
-          <w:szCs w:val="24"/>
-        </w:rPr>
+        <w:rPr/>
       </w:pPr>
       <w:r>
         <w:rPr>
@@ -565,11 +521,7 @@
     <w:p>
       <w:pPr>
         <w:pStyle w:val="Normal"/>
-        <w:rPr>
-          <w:rFonts w:ascii="Times New Roman" w:hAnsi="Times New Roman" w:cs="Times New Roman"/>
-          <w:sz w:val="24"/>
-          <w:szCs w:val="24"/>
-        </w:rPr>
+        <w:rPr/>
       </w:pPr>
       <w:r>
         <w:rPr>
@@ -590,21 +542,13 @@
         </w:rPr>
       </w:pPr>
       <w:r>
-        <w:rPr>
-          <w:rFonts w:cs="Times New Roman" w:ascii="Times New Roman" w:hAnsi="Times New Roman"/>
-          <w:sz w:val="24"/>
-          <w:szCs w:val="24"/>
-        </w:rPr>
-      </w:r>
-    </w:p>
-    <w:p>
-      <w:pPr>
-        <w:pStyle w:val="Normal"/>
-        <w:rPr>
-          <w:rFonts w:ascii="Times New Roman" w:hAnsi="Times New Roman" w:cs="Times New Roman"/>
-          <w:sz w:val="24"/>
-          <w:szCs w:val="24"/>
-        </w:rPr>
+        <w:rPr/>
+      </w:r>
+    </w:p>
+    <w:p>
+      <w:pPr>
+        <w:pStyle w:val="Normal"/>
+        <w:rPr/>
       </w:pPr>
       <w:r>
         <w:rPr>
@@ -618,11 +562,7 @@
     <w:p>
       <w:pPr>
         <w:pStyle w:val="Normal"/>
-        <w:rPr>
-          <w:rFonts w:ascii="Times New Roman" w:hAnsi="Times New Roman" w:cs="Times New Roman"/>
-          <w:sz w:val="24"/>
-          <w:szCs w:val="24"/>
-        </w:rPr>
+        <w:rPr/>
       </w:pPr>
       <w:r>
         <w:rPr>
@@ -638,17 +578,13 @@
           <w:sz w:val="24"/>
           <w:szCs w:val="24"/>
         </w:rPr>
-        <w:t>|   &lt;ReturnFunction&gt; &lt;SentencesListFunction&gt;</w:t>
-      </w:r>
-    </w:p>
-    <w:p>
-      <w:pPr>
-        <w:pStyle w:val="Normal"/>
-        <w:rPr>
-          <w:rFonts w:ascii="Times New Roman" w:hAnsi="Times New Roman" w:cs="Times New Roman"/>
-          <w:sz w:val="24"/>
-          <w:szCs w:val="24"/>
-        </w:rPr>
+        <w:t>|   &lt;ReturnFunction&gt; &lt;SentencesList&gt; &lt;SentencesListFunction&gt;</w:t>
+      </w:r>
+    </w:p>
+    <w:p>
+      <w:pPr>
+        <w:pStyle w:val="Normal"/>
+        <w:rPr/>
       </w:pPr>
       <w:r>
         <w:rPr>
@@ -677,21 +613,13 @@
         </w:rPr>
       </w:pPr>
       <w:r>
-        <w:rPr>
-          <w:rFonts w:cs="Times New Roman" w:ascii="Times New Roman" w:hAnsi="Times New Roman"/>
-          <w:sz w:val="24"/>
-          <w:szCs w:val="24"/>
-        </w:rPr>
-      </w:r>
-    </w:p>
-    <w:p>
-      <w:pPr>
-        <w:pStyle w:val="Normal"/>
-        <w:rPr>
-          <w:rFonts w:ascii="Times New Roman" w:hAnsi="Times New Roman" w:cs="Times New Roman"/>
-          <w:sz w:val="24"/>
-          <w:szCs w:val="24"/>
-        </w:rPr>
+        <w:rPr/>
+      </w:r>
+    </w:p>
+    <w:p>
+      <w:pPr>
+        <w:pStyle w:val="Normal"/>
+        <w:rPr/>
       </w:pPr>
       <w:r>
         <w:rPr>
@@ -712,21 +640,13 @@
         </w:rPr>
       </w:pPr>
       <w:r>
-        <w:rPr>
-          <w:rFonts w:cs="Times New Roman" w:ascii="Times New Roman" w:hAnsi="Times New Roman"/>
-          <w:sz w:val="24"/>
-          <w:szCs w:val="24"/>
-        </w:rPr>
-      </w:r>
-    </w:p>
-    <w:p>
-      <w:pPr>
-        <w:pStyle w:val="Normal"/>
-        <w:rPr>
-          <w:rFonts w:ascii="Times New Roman" w:hAnsi="Times New Roman" w:cs="Times New Roman"/>
-          <w:sz w:val="24"/>
-          <w:szCs w:val="24"/>
-        </w:rPr>
+        <w:rPr/>
+      </w:r>
+    </w:p>
+    <w:p>
+      <w:pPr>
+        <w:pStyle w:val="Normal"/>
+        <w:rPr/>
       </w:pPr>
       <w:r>
         <w:rPr>
@@ -740,11 +660,7 @@
     <w:p>
       <w:pPr>
         <w:pStyle w:val="Normal"/>
-        <w:rPr>
-          <w:rFonts w:ascii="Times New Roman" w:hAnsi="Times New Roman" w:cs="Times New Roman"/>
-          <w:sz w:val="24"/>
-          <w:szCs w:val="24"/>
-        </w:rPr>
+        <w:rPr/>
       </w:pPr>
       <w:r>
         <w:rPr>
@@ -758,11 +674,7 @@
     <w:p>
       <w:pPr>
         <w:pStyle w:val="Normal"/>
-        <w:rPr>
-          <w:rFonts w:ascii="Times New Roman" w:hAnsi="Times New Roman" w:cs="Times New Roman"/>
-          <w:sz w:val="24"/>
-          <w:szCs w:val="24"/>
-        </w:rPr>
+        <w:rPr/>
       </w:pPr>
       <w:r>
         <w:rPr>
@@ -784,11 +696,7 @@
     <w:p>
       <w:pPr>
         <w:pStyle w:val="Normal"/>
-        <w:rPr>
-          <w:rFonts w:ascii="Times New Roman" w:hAnsi="Times New Roman" w:cs="Times New Roman"/>
-          <w:sz w:val="24"/>
-          <w:szCs w:val="24"/>
-        </w:rPr>
+        <w:rPr/>
       </w:pPr>
       <w:r>
         <w:rPr>
@@ -810,11 +718,7 @@
     <w:p>
       <w:pPr>
         <w:pStyle w:val="Normal"/>
-        <w:rPr>
-          <w:rFonts w:ascii="Times New Roman" w:hAnsi="Times New Roman" w:cs="Times New Roman"/>
-          <w:sz w:val="24"/>
-          <w:szCs w:val="24"/>
-        </w:rPr>
+        <w:rPr/>
       </w:pPr>
       <w:r>
         <w:rPr>
@@ -828,11 +732,7 @@
     <w:p>
       <w:pPr>
         <w:pStyle w:val="Normal"/>
-        <w:rPr>
-          <w:rFonts w:ascii="Times New Roman" w:hAnsi="Times New Roman" w:cs="Times New Roman"/>
-          <w:sz w:val="24"/>
-          <w:szCs w:val="24"/>
-        </w:rPr>
+        <w:rPr/>
       </w:pPr>
       <w:r>
         <w:rPr>
@@ -848,17 +748,35 @@
           <w:sz w:val="24"/>
           <w:szCs w:val="24"/>
         </w:rPr>
+        <w:t>&lt;SentencesList&gt;</w:t>
+      </w:r>
+    </w:p>
+    <w:p>
+      <w:pPr>
+        <w:pStyle w:val="Normal"/>
+        <w:rPr/>
+      </w:pPr>
+      <w:r>
+        <w:rPr>
+          <w:rFonts w:cs="Times New Roman" w:ascii="Times New Roman" w:hAnsi="Times New Roman"/>
+          <w:sz w:val="24"/>
+          <w:szCs w:val="24"/>
+        </w:rPr>
+        <w:t xml:space="preserve">        </w:t>
+      </w:r>
+      <w:r>
+        <w:rPr>
+          <w:rFonts w:cs="Times New Roman" w:ascii="Times New Roman" w:hAnsi="Times New Roman"/>
+          <w:sz w:val="24"/>
+          <w:szCs w:val="24"/>
+        </w:rPr>
         <w:t>&lt;SentencesListMethod&gt;</w:t>
       </w:r>
     </w:p>
     <w:p>
       <w:pPr>
         <w:pStyle w:val="Normal"/>
-        <w:rPr>
-          <w:rFonts w:ascii="Times New Roman" w:hAnsi="Times New Roman" w:cs="Times New Roman"/>
-          <w:sz w:val="24"/>
-          <w:szCs w:val="24"/>
-        </w:rPr>
+        <w:rPr/>
       </w:pPr>
       <w:r>
         <w:rPr>
@@ -887,21 +805,13 @@
         </w:rPr>
       </w:pPr>
       <w:r>
-        <w:rPr>
-          <w:rFonts w:cs="Times New Roman" w:ascii="Times New Roman" w:hAnsi="Times New Roman"/>
-          <w:sz w:val="24"/>
-          <w:szCs w:val="24"/>
-        </w:rPr>
-      </w:r>
-    </w:p>
-    <w:p>
-      <w:pPr>
-        <w:pStyle w:val="Normal"/>
-        <w:rPr>
-          <w:rFonts w:ascii="Times New Roman" w:hAnsi="Times New Roman" w:cs="Times New Roman"/>
-          <w:sz w:val="24"/>
-          <w:szCs w:val="24"/>
-        </w:rPr>
+        <w:rPr/>
+      </w:r>
+    </w:p>
+    <w:p>
+      <w:pPr>
+        <w:pStyle w:val="Normal"/>
+        <w:rPr/>
       </w:pPr>
       <w:r>
         <w:rPr>
@@ -915,11 +825,7 @@
     <w:p>
       <w:pPr>
         <w:pStyle w:val="Normal"/>
-        <w:rPr>
-          <w:rFonts w:ascii="Times New Roman" w:hAnsi="Times New Roman" w:cs="Times New Roman"/>
-          <w:sz w:val="24"/>
-          <w:szCs w:val="24"/>
-        </w:rPr>
+        <w:rPr/>
       </w:pPr>
       <w:r>
         <w:rPr>
@@ -935,17 +841,13 @@
           <w:sz w:val="24"/>
           <w:szCs w:val="24"/>
         </w:rPr>
-        <w:t>|   &lt;ReturnMethod&gt; &lt;SentencesListFunction&gt;</w:t>
-      </w:r>
-    </w:p>
-    <w:p>
-      <w:pPr>
-        <w:pStyle w:val="Normal"/>
-        <w:rPr>
-          <w:rFonts w:ascii="Times New Roman" w:hAnsi="Times New Roman" w:cs="Times New Roman"/>
-          <w:sz w:val="24"/>
-          <w:szCs w:val="24"/>
-        </w:rPr>
+        <w:t>|   &lt;ReturnMethod&gt; &lt;SentencesList&gt; &lt;SentencesListMethod&gt;</w:t>
+      </w:r>
+    </w:p>
+    <w:p>
+      <w:pPr>
+        <w:pStyle w:val="Normal"/>
+        <w:rPr/>
       </w:pPr>
       <w:r>
         <w:rPr>
@@ -974,21 +876,13 @@
         </w:rPr>
       </w:pPr>
       <w:r>
-        <w:rPr>
-          <w:rFonts w:cs="Times New Roman" w:ascii="Times New Roman" w:hAnsi="Times New Roman"/>
-          <w:sz w:val="24"/>
-          <w:szCs w:val="24"/>
-        </w:rPr>
-      </w:r>
-    </w:p>
-    <w:p>
-      <w:pPr>
-        <w:pStyle w:val="Normal"/>
-        <w:rPr>
-          <w:rFonts w:ascii="Times New Roman" w:hAnsi="Times New Roman" w:cs="Times New Roman"/>
-          <w:sz w:val="24"/>
-          <w:szCs w:val="24"/>
-        </w:rPr>
+        <w:rPr/>
+      </w:r>
+    </w:p>
+    <w:p>
+      <w:pPr>
+        <w:pStyle w:val="Normal"/>
+        <w:rPr/>
       </w:pPr>
       <w:r>
         <w:rPr>
@@ -1009,21 +903,13 @@
         </w:rPr>
       </w:pPr>
       <w:r>
-        <w:rPr>
-          <w:rFonts w:cs="Times New Roman" w:ascii="Times New Roman" w:hAnsi="Times New Roman"/>
-          <w:sz w:val="24"/>
-          <w:szCs w:val="24"/>
-        </w:rPr>
-      </w:r>
-    </w:p>
-    <w:p>
-      <w:pPr>
-        <w:pStyle w:val="Normal"/>
-        <w:rPr>
-          <w:rFonts w:ascii="Times New Roman" w:hAnsi="Times New Roman" w:cs="Times New Roman"/>
-          <w:sz w:val="24"/>
-          <w:szCs w:val="24"/>
-        </w:rPr>
+        <w:rPr/>
+      </w:r>
+    </w:p>
+    <w:p>
+      <w:pPr>
+        <w:pStyle w:val="Normal"/>
+        <w:rPr/>
       </w:pPr>
       <w:r>
         <w:rPr>
@@ -1037,11 +923,7 @@
     <w:p>
       <w:pPr>
         <w:pStyle w:val="Normal"/>
-        <w:rPr>
-          <w:rFonts w:ascii="Times New Roman" w:hAnsi="Times New Roman" w:cs="Times New Roman"/>
-          <w:sz w:val="24"/>
-          <w:szCs w:val="24"/>
-        </w:rPr>
+        <w:rPr/>
       </w:pPr>
       <w:r>
         <w:rPr>
@@ -1063,11 +945,7 @@
     <w:p>
       <w:pPr>
         <w:pStyle w:val="Normal"/>
-        <w:rPr>
-          <w:rFonts w:ascii="Times New Roman" w:hAnsi="Times New Roman" w:cs="Times New Roman"/>
-          <w:sz w:val="24"/>
-          <w:szCs w:val="24"/>
-        </w:rPr>
+        <w:rPr/>
       </w:pPr>
       <w:r>
         <w:rPr>
@@ -1089,11 +967,7 @@
     <w:p>
       <w:pPr>
         <w:pStyle w:val="Normal"/>
-        <w:rPr>
-          <w:rFonts w:ascii="Times New Roman" w:hAnsi="Times New Roman" w:cs="Times New Roman"/>
-          <w:sz w:val="24"/>
-          <w:szCs w:val="24"/>
-        </w:rPr>
+        <w:rPr/>
       </w:pPr>
       <w:r>
         <w:rPr>
@@ -1122,21 +996,13 @@
         </w:rPr>
       </w:pPr>
       <w:r>
-        <w:rPr>
-          <w:rFonts w:cs="Times New Roman" w:ascii="Times New Roman" w:hAnsi="Times New Roman"/>
-          <w:sz w:val="24"/>
-          <w:szCs w:val="24"/>
-        </w:rPr>
-      </w:r>
-    </w:p>
-    <w:p>
-      <w:pPr>
-        <w:pStyle w:val="Normal"/>
-        <w:rPr>
-          <w:rFonts w:ascii="Times New Roman" w:hAnsi="Times New Roman" w:cs="Times New Roman"/>
-          <w:sz w:val="24"/>
-          <w:szCs w:val="24"/>
-        </w:rPr>
+        <w:rPr/>
+      </w:r>
+    </w:p>
+    <w:p>
+      <w:pPr>
+        <w:pStyle w:val="Normal"/>
+        <w:rPr/>
       </w:pPr>
       <w:r>
         <w:rPr>
@@ -1150,11 +1016,7 @@
     <w:p>
       <w:pPr>
         <w:pStyle w:val="Normal"/>
-        <w:rPr>
-          <w:rFonts w:ascii="Times New Roman" w:hAnsi="Times New Roman" w:cs="Times New Roman"/>
-          <w:sz w:val="24"/>
-          <w:szCs w:val="24"/>
-        </w:rPr>
+        <w:rPr/>
       </w:pPr>
       <w:r>
         <w:rPr>
@@ -1176,11 +1038,7 @@
     <w:p>
       <w:pPr>
         <w:pStyle w:val="Normal"/>
-        <w:rPr>
-          <w:rFonts w:ascii="Times New Roman" w:hAnsi="Times New Roman" w:cs="Times New Roman"/>
-          <w:sz w:val="24"/>
-          <w:szCs w:val="24"/>
-        </w:rPr>
+        <w:rPr/>
       </w:pPr>
       <w:r>
         <w:rPr>
@@ -1209,11 +1067,7 @@
         </w:rPr>
       </w:pPr>
       <w:r>
-        <w:rPr>
-          <w:rFonts w:cs="Times New Roman" w:ascii="Times New Roman" w:hAnsi="Times New Roman"/>
-          <w:sz w:val="24"/>
-          <w:szCs w:val="24"/>
-        </w:rPr>
+        <w:rPr/>
       </w:r>
     </w:p>
     <w:p>
@@ -1240,11 +1094,7 @@
         </w:rPr>
       </w:pPr>
       <w:r>
-        <w:rPr>
-          <w:rFonts w:cs="Times New Roman" w:ascii="Times New Roman" w:hAnsi="Times New Roman"/>
-          <w:sz w:val="24"/>
-          <w:szCs w:val="24"/>
-        </w:rPr>
+        <w:rPr/>
       </w:r>
     </w:p>
     <w:p>
@@ -1299,11 +1149,7 @@
         </w:rPr>
       </w:pPr>
       <w:r>
-        <w:rPr>
-          <w:rFonts w:cs="Times New Roman" w:ascii="Times New Roman" w:hAnsi="Times New Roman"/>
-          <w:sz w:val="24"/>
-          <w:szCs w:val="24"/>
-        </w:rPr>
+        <w:rPr/>
       </w:r>
     </w:p>
     <w:p>
@@ -1528,11 +1374,7 @@
         </w:rPr>
       </w:pPr>
       <w:r>
-        <w:rPr>
-          <w:rFonts w:cs="Times New Roman" w:ascii="Times New Roman" w:hAnsi="Times New Roman"/>
-          <w:sz w:val="24"/>
-          <w:szCs w:val="24"/>
-        </w:rPr>
+        <w:rPr/>
       </w:r>
     </w:p>
     <w:p>
@@ -1573,11 +1415,7 @@
         </w:rPr>
       </w:pPr>
       <w:r>
-        <w:rPr>
-          <w:rFonts w:cs="Times New Roman" w:ascii="Times New Roman" w:hAnsi="Times New Roman"/>
-          <w:sz w:val="24"/>
-          <w:szCs w:val="24"/>
-        </w:rPr>
+        <w:rPr/>
       </w:r>
     </w:p>
     <w:p>
@@ -1604,11 +1442,7 @@
         </w:rPr>
       </w:pPr>
       <w:r>
-        <w:rPr>
-          <w:rFonts w:cs="Times New Roman" w:ascii="Times New Roman" w:hAnsi="Times New Roman"/>
-          <w:sz w:val="24"/>
-          <w:szCs w:val="24"/>
-        </w:rPr>
+        <w:rPr/>
       </w:r>
     </w:p>
     <w:p>
@@ -1635,11 +1469,7 @@
         </w:rPr>
       </w:pPr>
       <w:r>
-        <w:rPr>
-          <w:rFonts w:cs="Times New Roman" w:ascii="Times New Roman" w:hAnsi="Times New Roman"/>
-          <w:sz w:val="24"/>
-          <w:szCs w:val="24"/>
-        </w:rPr>
+        <w:rPr/>
       </w:r>
     </w:p>
     <w:p>
@@ -1666,21 +1496,13 @@
         </w:rPr>
       </w:pPr>
       <w:r>
-        <w:rPr>
-          <w:rFonts w:cs="Times New Roman" w:ascii="Times New Roman" w:hAnsi="Times New Roman"/>
-          <w:sz w:val="24"/>
-          <w:szCs w:val="24"/>
-        </w:rPr>
-      </w:r>
-    </w:p>
-    <w:p>
-      <w:pPr>
-        <w:pStyle w:val="Normal"/>
-        <w:rPr>
-          <w:rFonts w:ascii="Times New Roman" w:hAnsi="Times New Roman" w:cs="Times New Roman"/>
-          <w:sz w:val="24"/>
-          <w:szCs w:val="24"/>
-        </w:rPr>
+        <w:rPr/>
+      </w:r>
+    </w:p>
+    <w:p>
+      <w:pPr>
+        <w:pStyle w:val="Normal"/>
+        <w:rPr/>
       </w:pPr>
       <w:r>
         <w:rPr>
@@ -1694,11 +1516,7 @@
     <w:p>
       <w:pPr>
         <w:pStyle w:val="Normal"/>
-        <w:rPr>
-          <w:rFonts w:ascii="Times New Roman" w:hAnsi="Times New Roman" w:cs="Times New Roman"/>
-          <w:sz w:val="24"/>
-          <w:szCs w:val="24"/>
-        </w:rPr>
+        <w:rPr/>
       </w:pPr>
       <w:r>
         <w:rPr>
@@ -1712,11 +1530,7 @@
     <w:p>
       <w:pPr>
         <w:pStyle w:val="Normal"/>
-        <w:rPr>
-          <w:rFonts w:ascii="Times New Roman" w:hAnsi="Times New Roman" w:cs="Times New Roman"/>
-          <w:sz w:val="24"/>
-          <w:szCs w:val="24"/>
-        </w:rPr>
+        <w:rPr/>
       </w:pPr>
       <w:r>
         <w:rPr>
@@ -1753,11 +1567,7 @@
         </w:rPr>
       </w:pPr>
       <w:r>
-        <w:rPr>
-          <w:rFonts w:cs="Times New Roman" w:ascii="Times New Roman" w:hAnsi="Times New Roman"/>
-          <w:sz w:val="24"/>
-          <w:szCs w:val="24"/>
-        </w:rPr>
+        <w:rPr/>
       </w:r>
     </w:p>
     <w:p>
@@ -1834,11 +1644,7 @@
         </w:rPr>
       </w:pPr>
       <w:r>
-        <w:rPr>
-          <w:rFonts w:cs="Times New Roman" w:ascii="Times New Roman" w:hAnsi="Times New Roman"/>
-          <w:sz w:val="24"/>
-          <w:szCs w:val="24"/>
-        </w:rPr>
+        <w:rPr/>
       </w:r>
     </w:p>
     <w:p>
@@ -1929,11 +1735,7 @@
         </w:rPr>
       </w:pPr>
       <w:r>
-        <w:rPr>
-          <w:rFonts w:cs="Times New Roman" w:ascii="Times New Roman" w:hAnsi="Times New Roman"/>
-          <w:sz w:val="24"/>
-          <w:szCs w:val="24"/>
-        </w:rPr>
+        <w:rPr/>
       </w:r>
     </w:p>
     <w:p>
@@ -1960,11 +1762,7 @@
         </w:rPr>
       </w:pPr>
       <w:r>
-        <w:rPr>
-          <w:rFonts w:cs="Times New Roman" w:ascii="Times New Roman" w:hAnsi="Times New Roman"/>
-          <w:sz w:val="24"/>
-          <w:szCs w:val="24"/>
-        </w:rPr>
+        <w:rPr/>
       </w:r>
     </w:p>
     <w:p>
@@ -1992,7 +1790,7 @@
           <w:sz w:val="24"/>
           <w:szCs w:val="24"/>
         </w:rPr>
-        <w:t>WR_SWITCH S_Open_Parenthesis ID S_Close_Parenthesis S_Open_Key</w:t>
+        <w:t>WR_SWITCH S_Open_Parenthesis &lt;Expression&gt; S_Close_Parenthesis S_Open_Key</w:t>
       </w:r>
     </w:p>
     <w:p>
@@ -2063,11 +1861,7 @@
         </w:rPr>
       </w:pPr>
       <w:r>
-        <w:rPr>
-          <w:rFonts w:cs="Times New Roman" w:ascii="Times New Roman" w:hAnsi="Times New Roman"/>
-          <w:sz w:val="24"/>
-          <w:szCs w:val="24"/>
-        </w:rPr>
+        <w:rPr/>
       </w:r>
     </w:p>
     <w:p>
@@ -2180,11 +1974,7 @@
         </w:rPr>
       </w:pPr>
       <w:r>
-        <w:rPr>
-          <w:rFonts w:cs="Times New Roman" w:ascii="Times New Roman" w:hAnsi="Times New Roman"/>
-          <w:sz w:val="24"/>
-          <w:szCs w:val="24"/>
-        </w:rPr>
+        <w:rPr/>
       </w:r>
     </w:p>
     <w:p>
@@ -2283,11 +2073,7 @@
         </w:rPr>
       </w:pPr>
       <w:r>
-        <w:rPr>
-          <w:rFonts w:cs="Times New Roman" w:ascii="Times New Roman" w:hAnsi="Times New Roman"/>
-          <w:sz w:val="24"/>
-          <w:szCs w:val="24"/>
-        </w:rPr>
+        <w:rPr/>
       </w:r>
     </w:p>
     <w:p>
@@ -2338,7 +2124,6 @@
         <w:pStyle w:val="Normal"/>
         <w:rPr/>
       </w:pPr>
-      <w:bookmarkStart w:id="0" w:name="__DdeLink__183_3878011956"/>
       <w:r>
         <w:rPr>
           <w:rFonts w:cs="Times New Roman" w:ascii="Times New Roman" w:hAnsi="Times New Roman"/>
@@ -2346,16 +2131,8 @@
           <w:szCs w:val="24"/>
         </w:rPr>
         <w:tab/>
-      </w:r>
-      <w:r>
-        <w:rPr>
-          <w:rFonts w:cs="Times New Roman" w:ascii="Times New Roman" w:hAnsi="Times New Roman"/>
-          <w:sz w:val="24"/>
-          <w:szCs w:val="24"/>
-        </w:rPr>
         <w:t>&lt;SentencesListLoops&gt;</w:t>
       </w:r>
-      <w:bookmarkEnd w:id="0"/>
     </w:p>
     <w:p>
       <w:pPr>
@@ -2374,11 +2151,7 @@
     <w:p>
       <w:pPr>
         <w:pStyle w:val="Normal"/>
-        <w:rPr>
-          <w:rFonts w:ascii="Times New Roman" w:hAnsi="Times New Roman" w:cs="Times New Roman"/>
-          <w:sz w:val="24"/>
-          <w:szCs w:val="24"/>
-        </w:rPr>
+        <w:rPr/>
       </w:pPr>
       <w:r>
         <w:rPr>
@@ -2392,11 +2165,7 @@
     <w:p>
       <w:pPr>
         <w:pStyle w:val="Normal"/>
-        <w:rPr>
-          <w:rFonts w:ascii="Times New Roman" w:hAnsi="Times New Roman" w:cs="Times New Roman"/>
-          <w:sz w:val="24"/>
-          <w:szCs w:val="24"/>
-        </w:rPr>
+        <w:rPr/>
       </w:pPr>
       <w:r>
         <w:rPr>
@@ -2410,11 +2179,7 @@
     <w:p>
       <w:pPr>
         <w:pStyle w:val="Normal"/>
-        <w:rPr>
-          <w:rFonts w:ascii="Times New Roman" w:hAnsi="Times New Roman" w:cs="Times New Roman"/>
-          <w:sz w:val="24"/>
-          <w:szCs w:val="24"/>
-        </w:rPr>
+        <w:rPr/>
       </w:pPr>
       <w:r>
         <w:rPr>
@@ -2435,11 +2200,7 @@
         </w:rPr>
       </w:pPr>
       <w:r>
-        <w:rPr>
-          <w:rFonts w:cs="Times New Roman" w:ascii="Times New Roman" w:hAnsi="Times New Roman"/>
-          <w:sz w:val="24"/>
-          <w:szCs w:val="24"/>
-        </w:rPr>
+        <w:rPr/>
       </w:r>
     </w:p>
     <w:p>
@@ -2539,11 +2300,7 @@
         </w:rPr>
       </w:pPr>
       <w:r>
-        <w:rPr>
-          <w:rFonts w:cs="Times New Roman" w:ascii="Times New Roman" w:hAnsi="Times New Roman"/>
-          <w:sz w:val="24"/>
-          <w:szCs w:val="24"/>
-        </w:rPr>
+        <w:rPr/>
       </w:r>
     </w:p>
     <w:p>
@@ -2642,11 +2399,7 @@
         </w:rPr>
       </w:pPr>
       <w:r>
-        <w:rPr>
-          <w:rFonts w:cs="Times New Roman" w:ascii="Times New Roman" w:hAnsi="Times New Roman"/>
-          <w:sz w:val="24"/>
-          <w:szCs w:val="24"/>
-        </w:rPr>
+        <w:rPr/>
       </w:r>
     </w:p>
     <w:p>
@@ -2673,11 +2426,7 @@
         </w:rPr>
       </w:pPr>
       <w:r>
-        <w:rPr>
-          <w:rFonts w:cs="Times New Roman" w:ascii="Times New Roman" w:hAnsi="Times New Roman"/>
-          <w:sz w:val="24"/>
-          <w:szCs w:val="24"/>
-        </w:rPr>
+        <w:rPr/>
       </w:r>
     </w:p>
     <w:p>
@@ -2704,11 +2453,7 @@
         </w:rPr>
       </w:pPr>
       <w:r>
-        <w:rPr>
-          <w:rFonts w:cs="Times New Roman" w:ascii="Times New Roman" w:hAnsi="Times New Roman"/>
-          <w:sz w:val="24"/>
-          <w:szCs w:val="24"/>
-        </w:rPr>
+        <w:rPr/>
       </w:r>
     </w:p>
     <w:p>
@@ -2735,11 +2480,7 @@
         </w:rPr>
       </w:pPr>
       <w:r>
-        <w:rPr>
-          <w:rFonts w:cs="Times New Roman" w:ascii="Times New Roman" w:hAnsi="Times New Roman"/>
-          <w:sz w:val="24"/>
-          <w:szCs w:val="24"/>
-        </w:rPr>
+        <w:rPr/>
       </w:r>
     </w:p>
     <w:p>
@@ -2920,11 +2661,7 @@
         </w:rPr>
       </w:pPr>
       <w:r>
-        <w:rPr>
-          <w:rFonts w:cs="Times New Roman" w:ascii="Times New Roman" w:hAnsi="Times New Roman"/>
-          <w:sz w:val="24"/>
-          <w:szCs w:val="24"/>
-        </w:rPr>
+        <w:rPr/>
       </w:r>
     </w:p>
     <w:p>
@@ -3031,11 +2768,7 @@
         </w:rPr>
       </w:pPr>
       <w:r>
-        <w:rPr>
-          <w:rFonts w:cs="Times New Roman" w:ascii="Times New Roman" w:hAnsi="Times New Roman"/>
-          <w:sz w:val="24"/>
-          <w:szCs w:val="24"/>
-        </w:rPr>
+        <w:rPr/>
       </w:r>
     </w:p>
     <w:p>
@@ -3142,11 +2875,7 @@
         </w:rPr>
       </w:pPr>
       <w:r>
-        <w:rPr>
-          <w:rFonts w:cs="Times New Roman" w:ascii="Times New Roman" w:hAnsi="Times New Roman"/>
-          <w:sz w:val="24"/>
-          <w:szCs w:val="24"/>
-        </w:rPr>
+        <w:rPr/>
       </w:r>
     </w:p>
     <w:p>
@@ -3305,11 +3034,7 @@
         </w:rPr>
       </w:pPr>
       <w:r>
-        <w:rPr>
-          <w:rFonts w:cs="Times New Roman" w:ascii="Times New Roman" w:hAnsi="Times New Roman"/>
-          <w:sz w:val="24"/>
-          <w:szCs w:val="24"/>
-        </w:rPr>
+        <w:rPr/>
       </w:r>
     </w:p>
     <w:p>

</xml_diff>